<commit_message>
summary update and TODO of not clear staff
</commit_message>
<xml_diff>
--- a/PARAMETRIZATION TO PATCH-DISAGREEMENT IN ORDER TO IMPROVE K-SVD DENOISING.docx
+++ b/PARAMETRIZATION TO PATCH-DISAGREEMENT IN ORDER TO IMPROVE K-SVD DENOISING.docx
@@ -4,7 +4,7 @@
   <w:body>
     <w:p>
       <w:pPr>
-        <w:pStyle w:val="Title"/>
+        <w:pStyle w:val="a3"/>
         <w:jc w:val="center"/>
         <w:rPr>
           <w:sz w:val="48"/>
@@ -21,7 +21,7 @@
     </w:p>
     <w:p>
       <w:pPr>
-        <w:pStyle w:val="Title"/>
+        <w:pStyle w:val="a3"/>
         <w:jc w:val="center"/>
         <w:rPr>
           <w:sz w:val="52"/>
@@ -38,7 +38,7 @@
     </w:p>
     <w:p>
       <w:pPr>
-        <w:pStyle w:val="Subtitle"/>
+        <w:pStyle w:val="a7"/>
         <w:jc w:val="center"/>
         <w:rPr>
           <w:sz w:val="36"/>
@@ -83,43 +83,89 @@
     </w:p>
     <w:p>
       <w:pPr>
-        <w:pStyle w:val="Subtitle"/>
+        <w:pStyle w:val="a7"/>
         <w:jc w:val="center"/>
         <w:rPr>
-          <w:rStyle w:val="SubtleEmphasis"/>
+          <w:rStyle w:val="a5"/>
           <w:sz w:val="24"/>
           <w:szCs w:val="24"/>
         </w:rPr>
       </w:pPr>
       <w:r>
         <w:rPr>
-          <w:rStyle w:val="SubtleEmphasis"/>
+          <w:rStyle w:val="a5"/>
           <w:sz w:val="24"/>
           <w:szCs w:val="24"/>
         </w:rPr>
-        <w:t xml:space="preserve">Maxim Lipatrov      </w:t>
-      </w:r>
-      <w:r>
-        <w:rPr>
-          <w:rStyle w:val="SubtleEmphasis"/>
+        <w:t xml:space="preserve">Maxim </w:t>
+      </w:r>
+      <w:proofErr w:type="spellStart"/>
+      <w:r>
+        <w:rPr>
+          <w:rStyle w:val="a5"/>
           <w:sz w:val="24"/>
           <w:szCs w:val="24"/>
         </w:rPr>
-        <w:t xml:space="preserve">                                             </w:t>
-      </w:r>
-      <w:r>
-        <w:rPr>
-          <w:rStyle w:val="SubtleEmphasis"/>
+        <w:t>Lipatrov</w:t>
+      </w:r>
+      <w:proofErr w:type="spellEnd"/>
+      <w:r>
+        <w:rPr>
+          <w:rStyle w:val="a5"/>
           <w:sz w:val="24"/>
           <w:szCs w:val="24"/>
         </w:rPr>
-        <w:t xml:space="preserve">          Nerya Hadad</w:t>
-      </w:r>
+        <w:t xml:space="preserve">      </w:t>
+      </w:r>
+      <w:r>
+        <w:rPr>
+          <w:rStyle w:val="a5"/>
+          <w:sz w:val="24"/>
+          <w:szCs w:val="24"/>
+        </w:rPr>
+        <w:t xml:space="preserve">                                             </w:t>
+      </w:r>
+      <w:r>
+        <w:rPr>
+          <w:rStyle w:val="a5"/>
+          <w:sz w:val="24"/>
+          <w:szCs w:val="24"/>
+        </w:rPr>
+        <w:t xml:space="preserve">          </w:t>
+      </w:r>
+      <w:proofErr w:type="spellStart"/>
+      <w:r>
+        <w:rPr>
+          <w:rStyle w:val="a5"/>
+          <w:sz w:val="24"/>
+          <w:szCs w:val="24"/>
+        </w:rPr>
+        <w:t>Nerya</w:t>
+      </w:r>
+      <w:proofErr w:type="spellEnd"/>
+      <w:r>
+        <w:rPr>
+          <w:rStyle w:val="a5"/>
+          <w:sz w:val="24"/>
+          <w:szCs w:val="24"/>
+        </w:rPr>
+        <w:t xml:space="preserve"> </w:t>
+      </w:r>
+      <w:proofErr w:type="spellStart"/>
+      <w:r>
+        <w:rPr>
+          <w:rStyle w:val="a5"/>
+          <w:sz w:val="24"/>
+          <w:szCs w:val="24"/>
+        </w:rPr>
+        <w:t>Hadad</w:t>
+      </w:r>
+      <w:proofErr w:type="spellEnd"/>
     </w:p>
     <w:p>
       <w:pPr>
         <w:rPr>
-          <w:rStyle w:val="IntenseEmphasis"/>
+          <w:rStyle w:val="a6"/>
           <w:color w:val="404040" w:themeColor="text1" w:themeTint="BF"/>
           <w:sz w:val="24"/>
           <w:szCs w:val="24"/>
@@ -127,7 +173,7 @@
       </w:pPr>
       <w:r>
         <w:rPr>
-          <w:rStyle w:val="SubtleEmphasis"/>
+          <w:rStyle w:val="a5"/>
           <w:i w:val="0"/>
           <w:iCs w:val="0"/>
           <w:sz w:val="24"/>
@@ -147,7 +193,7 @@
       </w:hyperlink>
       <w:r>
         <w:rPr>
-          <w:rStyle w:val="SubtleEmphasis"/>
+          <w:rStyle w:val="a5"/>
           <w:sz w:val="24"/>
           <w:szCs w:val="24"/>
         </w:rPr>
@@ -165,7 +211,7 @@
       </w:hyperlink>
       <w:r>
         <w:rPr>
-          <w:rStyle w:val="SubtleEmphasis"/>
+          <w:rStyle w:val="a5"/>
           <w:sz w:val="24"/>
           <w:szCs w:val="24"/>
         </w:rPr>
@@ -202,7 +248,15 @@
         <w:t>PATCH-DISAGREEMENT AS A WAY TO IMPROVE K-SVD DENOISING</w:t>
       </w:r>
       <w:r>
-        <w:t>”[1] by Romano and Elad,</w:t>
+        <w:t xml:space="preserve">”[1] by Romano and </w:t>
+      </w:r>
+      <w:proofErr w:type="spellStart"/>
+      <w:r>
+        <w:t>Elad</w:t>
+      </w:r>
+      <w:proofErr w:type="spellEnd"/>
+      <w:r>
+        <w:t>,</w:t>
       </w:r>
       <w:r>
         <w:t xml:space="preserve"> extended by our remarks and descriptions,</w:t>
@@ -382,7 +436,32 @@
         <w:t>image processing because of fact that digital images gets it from the camera sensor due to, for example, low light conditions.</w:t>
       </w:r>
       <w:r>
-        <w:t xml:space="preserve"> The denoising process here is a seeking for approximation of original image x given deteriorated one y. Assume w.l.o.g that x,y</w:t>
+        <w:t xml:space="preserve"> The denoising process here is a seeking for approximation of original image x given deteriorated one y. Assume </w:t>
+      </w:r>
+      <w:proofErr w:type="spellStart"/>
+      <w:r>
+        <w:t>w.l.o.g</w:t>
+      </w:r>
+      <w:proofErr w:type="spellEnd"/>
+      <w:r>
+        <w:t>/*TODO – what's that? *</w:t>
+      </w:r>
+      <w:proofErr w:type="gramStart"/>
+      <w:r>
+        <w:t xml:space="preserve">/ </w:t>
+      </w:r>
+      <w:r>
+        <w:t xml:space="preserve"> that</w:t>
+      </w:r>
+      <w:proofErr w:type="gramEnd"/>
+      <w:r>
+        <w:t xml:space="preserve"> x,</w:t>
+      </w:r>
+      <w:r>
+        <w:t xml:space="preserve"> </w:t>
+      </w:r>
+      <w:r>
+        <w:t>y</w:t>
       </w:r>
       <w:r>
         <w:t xml:space="preserve"> and </w:t>
@@ -437,7 +516,15 @@
     </w:p>
     <w:p>
       <w:r>
-        <w:t>/* Different works addressing the local-global gap… ?*/</w:t>
+        <w:t>/* Different works addressing the local-global gap</w:t>
+      </w:r>
+      <w:proofErr w:type="gramStart"/>
+      <w:r>
+        <w:t>… ?</w:t>
+      </w:r>
+      <w:proofErr w:type="gramEnd"/>
+      <w:r>
+        <w:t>*/</w:t>
       </w:r>
     </w:p>
     <w:p>
@@ -451,7 +538,13 @@
         <w:t xml:space="preserve"> focusing on K-SVD algorithm we propose to treat this gap in a different way.</w:t>
       </w:r>
       <w:r>
-        <w:t xml:space="preserve"> We define the difference between local denoised result from some patch and its corresponding patch from the denoised outcome – as a “disagreement patch”. </w:t>
+        <w:t xml:space="preserve"> We define the difference between local denoised result from some patch and its corresponding patch from the</w:t>
+      </w:r>
+      <w:r>
+        <w:t xml:space="preserve"> global</w:t>
+      </w:r>
+      <w:r>
+        <w:t xml:space="preserve"> denoised outcome – as a “disagreement patch”. </w:t>
       </w:r>
       <w:r>
         <w:t>This “disagreement patch” is not empty because of individual processing of every patch. Now, d</w:t>
@@ -484,7 +577,17 @@
         <w:t>procedure</w:t>
       </w:r>
       <w:r>
-        <w:t xml:space="preserve">, which is basically a </w:t>
+        <w:t xml:space="preserve">, which is basically </w:t>
+      </w:r>
+      <w:proofErr w:type="spellStart"/>
+      <w:proofErr w:type="gramStart"/>
+      <w:r>
+        <w:t>a</w:t>
+      </w:r>
+      <w:proofErr w:type="spellEnd"/>
+      <w:proofErr w:type="gramEnd"/>
+      <w:r>
+        <w:t xml:space="preserve"> </w:t>
       </w:r>
       <w:r>
         <w:t>addition to</w:t>
@@ -567,7 +670,7 @@
     </w:p>
     <w:p>
       <w:pPr>
-        <w:pStyle w:val="ListParagraph"/>
+        <w:pStyle w:val="a9"/>
         <w:numPr>
           <w:ilvl w:val="0"/>
           <w:numId w:val="5"/>
@@ -579,7 +682,7 @@
     </w:p>
     <w:p>
       <w:pPr>
-        <w:pStyle w:val="ListParagraph"/>
+        <w:pStyle w:val="a9"/>
         <w:numPr>
           <w:ilvl w:val="0"/>
           <w:numId w:val="5"/>
@@ -618,7 +721,7 @@
     </w:p>
     <w:p>
       <w:pPr>
-        <w:pStyle w:val="ListParagraph"/>
+        <w:pStyle w:val="a9"/>
         <w:numPr>
           <w:ilvl w:val="0"/>
           <w:numId w:val="5"/>
@@ -630,14 +733,33 @@
     </w:p>
     <w:p>
       <w:pPr>
-        <w:pStyle w:val="ListParagraph"/>
+        <w:pStyle w:val="a9"/>
         <w:numPr>
           <w:ilvl w:val="0"/>
           <w:numId w:val="5"/>
         </w:numPr>
       </w:pPr>
       <w:r>
-        <w:t>Reconstruct by averaging the denoised outcome of current iteration.</w:t>
+        <w:t xml:space="preserve">Reconstruct by averaging the denoised outcome of current </w:t>
+      </w:r>
+      <w:proofErr w:type="gramStart"/>
+      <w:r>
+        <w:t>iteration.</w:t>
+      </w:r>
+      <w:r>
+        <w:t>/</w:t>
+      </w:r>
+      <w:proofErr w:type="gramEnd"/>
+      <w:r>
+        <w:t xml:space="preserve">*TODO*//*now back to 2? That’s what I did in the </w:t>
+      </w:r>
+      <w:proofErr w:type="spellStart"/>
+      <w:r>
+        <w:t>powerPoint</w:t>
+      </w:r>
+      <w:proofErr w:type="spellEnd"/>
+      <w:r>
+        <w:t>*/</w:t>
       </w:r>
     </w:p>
     <w:p>
@@ -661,12 +783,20 @@
           <w:bCs/>
         </w:rPr>
         <w:lastRenderedPageBreak/>
-        <w:t>2 SPARSELAND AND K-SVD</w:t>
+        <w:t>SPARSELAND AND K-SVD</w:t>
       </w:r>
     </w:p>
     <w:p>
       <w:r>
-        <w:t>“Sparseland” model of algorithms assumes that a signal can be represented by a very few atoms of a redundant dictionary. Denote the dictionary as D and the original input signal as x, then:</w:t>
+        <w:t>“</w:t>
+      </w:r>
+      <w:proofErr w:type="spellStart"/>
+      <w:r>
+        <w:t>Sparseland</w:t>
+      </w:r>
+      <w:proofErr w:type="spellEnd"/>
+      <w:r>
+        <w:t>” model of algorithms assumes that a signal can be represented by a very few atoms of a redundant dictionary. Denote the dictionary as D and the original input signal as x, then:</w:t>
       </w:r>
     </w:p>
     <w:p>
@@ -959,7 +1089,21 @@
         <w:rPr>
           <w:rFonts w:eastAsiaTheme="minorEastAsia"/>
         </w:rPr>
-        <w:t xml:space="preserve"> onto the set of low-dimensional subspaces that </w:t>
+        <w:t xml:space="preserve"> onto the set of low-dimensional su</w:t>
+      </w:r>
+      <w:proofErr w:type="spellStart"/>
+      <w:r>
+        <w:rPr>
+          <w:rFonts w:eastAsiaTheme="minorEastAsia"/>
+        </w:rPr>
+        <w:t>bspaces</w:t>
+      </w:r>
+      <w:proofErr w:type="spellEnd"/>
+      <w:r>
+        <w:rPr>
+          <w:rFonts w:eastAsiaTheme="minorEastAsia"/>
+        </w:rPr>
+        <w:t xml:space="preserve"> that </w:t>
       </w:r>
       <m:oMath>
         <m:r>
@@ -1138,6 +1282,7 @@
         <w:t xml:space="preserve"> - solution of:</w:t>
       </w:r>
     </w:p>
+    <w:bookmarkStart w:id="0" w:name="_GoBack"/>
     <w:p>
       <w:pPr>
         <w:rPr>
@@ -1468,6 +1613,7 @@
         </m:oMath>
       </m:oMathPara>
     </w:p>
+    <w:bookmarkEnd w:id="0"/>
     <w:p>
       <w:pPr>
         <w:rPr>
@@ -1560,8 +1706,16 @@
         <w:rPr>
           <w:rFonts w:eastAsiaTheme="minorEastAsia"/>
         </w:rPr>
-        <w:t>-norm.</w:t>
-      </w:r>
+        <w:t>-</w:t>
+      </w:r>
+      <w:proofErr w:type="gramStart"/>
+      <w:r>
+        <w:rPr>
+          <w:rFonts w:eastAsiaTheme="minorEastAsia"/>
+        </w:rPr>
+        <w:t>norm.</w:t>
+      </w:r>
+      <w:proofErr w:type="gramEnd"/>
       <w:r>
         <w:rPr>
           <w:rFonts w:eastAsiaTheme="minorEastAsia"/>
@@ -3574,19 +3728,44 @@
           <w:bCs/>
         </w:rPr>
         <w:lastRenderedPageBreak/>
-        <w:t xml:space="preserve">2 </w:t>
-      </w:r>
-      <w:r>
-        <w:rPr>
-          <w:b/>
-          <w:bCs/>
-        </w:rPr>
         <w:t>THE PROPOSED ALGORITHM</w:t>
       </w:r>
     </w:p>
     <w:p>
       <w:r>
-        <w:t>According to K-SVD algorithm, each patch is threaten independently, and that’s why we have a place for improvement – we lost the estimations on the overlaps, disregarding the patch positions. The proposed algorithm aims to narrow this local-global gap by encouraging the overlapping patches to influence each other. More specifically, the ”consensus” problem involves the minimization of a single global variable (the denoised image), where the objective and constraint terms split into N parts (the recovery of the overlapping patches). In addition, the closely related ”sharing” problem involves the adjustment of local variables to minimize their own (local) cost function, as well as the shared (global) objective. Following these ideas, the proposed iterative method drives the overlapping patches towards an agreement by sharing the neighbors disagreements, thus called ”sharing the disagreement”.</w:t>
+        <w:t xml:space="preserve">According to K-SVD algorithm, each patch is </w:t>
+      </w:r>
+      <w:proofErr w:type="gramStart"/>
+      <w:r>
+        <w:t>threaten</w:t>
+      </w:r>
+      <w:proofErr w:type="gramEnd"/>
+      <w:r>
+        <w:t xml:space="preserve"> independently, and that’s why we have a place for improvement – we lost the estimations on the overlaps, disregarding the patch positions. The proposed algorithm aims to narrow this local-global gap by encouraging the overlapping patches to influence each other. More specifically, </w:t>
+      </w:r>
+      <w:proofErr w:type="gramStart"/>
+      <w:r>
+        <w:t>the ”consensus</w:t>
+      </w:r>
+      <w:proofErr w:type="gramEnd"/>
+      <w:r>
+        <w:t xml:space="preserve">” problem involves the minimization of a single global variable (the denoised image), where the objective and constraint terms split into N parts (the recovery of the overlapping patches). In addition, the closely </w:t>
+      </w:r>
+      <w:proofErr w:type="gramStart"/>
+      <w:r>
+        <w:t>related ”sharing</w:t>
+      </w:r>
+      <w:proofErr w:type="gramEnd"/>
+      <w:r>
+        <w:t xml:space="preserve">” problem involves the adjustment of local variables to minimize their own (local) cost function, as well as the shared (global) objective. Following these ideas, the proposed iterative method drives the overlapping patches towards an agreement by sharing the neighbors disagreements, thus </w:t>
+      </w:r>
+      <w:proofErr w:type="gramStart"/>
+      <w:r>
+        <w:t>called ”sharing</w:t>
+      </w:r>
+      <w:proofErr w:type="gramEnd"/>
+      <w:r>
+        <w:t xml:space="preserve"> the disagreement”.</w:t>
       </w:r>
     </w:p>
     <w:p>
@@ -4661,13 +4840,7 @@
             <w:rPr>
               <w:rFonts w:ascii="Cambria Math" w:hAnsi="Cambria Math"/>
             </w:rPr>
-            <m:t>,</m:t>
-          </m:r>
-          <m:r>
-            <w:rPr>
-              <w:rFonts w:ascii="Cambria Math" w:hAnsi="Cambria Math"/>
-            </w:rPr>
-            <m:t xml:space="preserve">         (5)</m:t>
+            <m:t>,         (5)</m:t>
           </m:r>
         </m:oMath>
       </m:oMathPara>
@@ -4755,8 +4928,16 @@
         <w:rPr>
           <w:rFonts w:eastAsiaTheme="minorEastAsia"/>
         </w:rPr>
-        <w:t xml:space="preserve"> iteration.</w:t>
-      </w:r>
+        <w:t xml:space="preserve"> </w:t>
+      </w:r>
+      <w:proofErr w:type="gramStart"/>
+      <w:r>
+        <w:rPr>
+          <w:rFonts w:eastAsiaTheme="minorEastAsia"/>
+        </w:rPr>
+        <w:t>iteration.</w:t>
+      </w:r>
+      <w:proofErr w:type="gramEnd"/>
     </w:p>
     <w:p>
       <w:pPr>
@@ -4812,7 +4993,7 @@
     </w:p>
     <w:p>
       <w:pPr>
-        <w:pStyle w:val="ListParagraph"/>
+        <w:pStyle w:val="a9"/>
         <w:numPr>
           <w:ilvl w:val="0"/>
           <w:numId w:val="6"/>
@@ -4872,7 +5053,7 @@
     </w:p>
     <w:p>
       <w:pPr>
-        <w:pStyle w:val="ListParagraph"/>
+        <w:pStyle w:val="a9"/>
         <w:numPr>
           <w:ilvl w:val="0"/>
           <w:numId w:val="6"/>
@@ -4938,7 +5119,7 @@
     </w:p>
     <w:p>
       <w:pPr>
-        <w:pStyle w:val="ListParagraph"/>
+        <w:pStyle w:val="a9"/>
         <w:numPr>
           <w:ilvl w:val="0"/>
           <w:numId w:val="7"/>
@@ -4956,7 +5137,7 @@
     </w:p>
     <w:p>
       <w:pPr>
-        <w:pStyle w:val="ListParagraph"/>
+        <w:pStyle w:val="a9"/>
         <w:rPr>
           <w:rFonts w:eastAsiaTheme="minorEastAsia"/>
           <w:sz w:val="24"/>
@@ -5583,7 +5764,7 @@
     </w:p>
     <w:p>
       <w:pPr>
-        <w:pStyle w:val="ListParagraph"/>
+        <w:pStyle w:val="a9"/>
         <w:numPr>
           <w:ilvl w:val="0"/>
           <w:numId w:val="7"/>
@@ -5601,7 +5782,7 @@
     </w:p>
     <w:p>
       <w:pPr>
-        <w:pStyle w:val="ListParagraph"/>
+        <w:pStyle w:val="a9"/>
         <w:rPr>
           <w:rFonts w:eastAsiaTheme="minorEastAsia"/>
         </w:rPr>
@@ -6222,7 +6403,7 @@
     </w:p>
     <w:p>
       <w:pPr>
-        <w:pStyle w:val="ListParagraph"/>
+        <w:pStyle w:val="a9"/>
         <w:rPr>
           <w:rFonts w:eastAsiaTheme="minorEastAsia"/>
           <w:sz w:val="24"/>
@@ -6322,7 +6503,7 @@
     </w:p>
     <w:p>
       <w:pPr>
-        <w:pStyle w:val="ListParagraph"/>
+        <w:pStyle w:val="a9"/>
         <w:rPr>
           <w:rFonts w:eastAsiaTheme="minorEastAsia"/>
           <w:sz w:val="24"/>
@@ -6332,7 +6513,7 @@
     </w:p>
     <w:p>
       <w:pPr>
-        <w:pStyle w:val="ListParagraph"/>
+        <w:pStyle w:val="a9"/>
         <w:numPr>
           <w:ilvl w:val="0"/>
           <w:numId w:val="7"/>
@@ -6351,7 +6532,7 @@
     </w:p>
     <w:p>
       <w:pPr>
-        <w:pStyle w:val="ListParagraph"/>
+        <w:pStyle w:val="a9"/>
         <w:rPr>
           <w:rFonts w:eastAsiaTheme="minorEastAsia"/>
         </w:rPr>
@@ -6718,7 +6899,7 @@
     </w:p>
     <w:p>
       <w:pPr>
-        <w:pStyle w:val="ListParagraph"/>
+        <w:pStyle w:val="a9"/>
         <w:rPr>
           <w:rFonts w:eastAsiaTheme="minorEastAsia"/>
         </w:rPr>
@@ -6732,7 +6913,7 @@
     </w:p>
     <w:p>
       <w:pPr>
-        <w:pStyle w:val="ListParagraph"/>
+        <w:pStyle w:val="a9"/>
         <w:rPr>
           <w:rFonts w:eastAsiaTheme="minorEastAsia"/>
         </w:rPr>
@@ -6740,7 +6921,7 @@
     </w:p>
     <w:p>
       <w:pPr>
-        <w:pStyle w:val="ListParagraph"/>
+        <w:pStyle w:val="a9"/>
         <w:numPr>
           <w:ilvl w:val="0"/>
           <w:numId w:val="7"/>
@@ -6758,7 +6939,7 @@
     </w:p>
     <w:p>
       <w:pPr>
-        <w:pStyle w:val="ListParagraph"/>
+        <w:pStyle w:val="a9"/>
         <w:rPr>
           <w:rFonts w:eastAsiaTheme="minorEastAsia"/>
         </w:rPr>
@@ -6946,7 +7127,7 @@
     </w:p>
     <w:p>
       <w:pPr>
-        <w:pStyle w:val="ListParagraph"/>
+        <w:pStyle w:val="a9"/>
         <w:rPr>
           <w:rFonts w:eastAsiaTheme="minorEastAsia"/>
         </w:rPr>
@@ -7144,7 +7325,35 @@
         <w:rPr>
           <w:rFonts w:eastAsiaTheme="minorEastAsia"/>
         </w:rPr>
-        <w:t xml:space="preserve">. This approach is different from earlier work of M.Elad and Y.Romano [6], trying to improve the denoising result </w:t>
+        <w:t xml:space="preserve">. This approach is different from earlier work of </w:t>
+      </w:r>
+      <w:proofErr w:type="gramStart"/>
+      <w:r>
+        <w:rPr>
+          <w:rFonts w:eastAsiaTheme="minorEastAsia"/>
+        </w:rPr>
+        <w:t>M.Elad</w:t>
+      </w:r>
+      <w:proofErr w:type="gramEnd"/>
+      <w:r>
+        <w:rPr>
+          <w:rFonts w:eastAsiaTheme="minorEastAsia"/>
+        </w:rPr>
+        <w:t xml:space="preserve"> and </w:t>
+      </w:r>
+      <w:proofErr w:type="spellStart"/>
+      <w:r>
+        <w:rPr>
+          <w:rFonts w:eastAsiaTheme="minorEastAsia"/>
+        </w:rPr>
+        <w:t>Y.Romano</w:t>
+      </w:r>
+      <w:proofErr w:type="spellEnd"/>
+      <w:r>
+        <w:rPr>
+          <w:rFonts w:eastAsiaTheme="minorEastAsia"/>
+        </w:rPr>
+        <w:t xml:space="preserve"> [6], trying to improve the denoising result </w:t>
       </w:r>
       <w:r>
         <w:t>by post-processing its method-noise. The EPLL [7, 8] approach also reduces the local-global gap but in a different way that “sharing the disagreement” approach does. The uniqueness if this approach is the fact that it harnesses intermediate patch-denoising results, which are inner to K-SVD.</w:t>
@@ -7169,28 +7378,7 @@
           <w:b/>
           <w:bCs/>
         </w:rPr>
-        <w:t>4</w:t>
-      </w:r>
-      <w:r>
-        <w:rPr>
-          <w:b/>
-          <w:bCs/>
-        </w:rPr>
-        <w:t xml:space="preserve"> </w:t>
-      </w:r>
-      <w:r>
-        <w:rPr>
-          <w:b/>
-          <w:bCs/>
-        </w:rPr>
-        <w:t xml:space="preserve">EXPERIMENTS WITH </w:t>
-      </w:r>
-      <w:r>
-        <w:rPr>
-          <w:b/>
-          <w:bCs/>
-        </w:rPr>
-        <w:t>THE PROPOSED ALGORITHM</w:t>
+        <w:t>EXPERIMENTS WITH THE PROPOSED ALGORITHM</w:t>
       </w:r>
     </w:p>
     <w:p>
@@ -7556,7 +7744,21 @@
         <w:rPr>
           <w:rFonts w:eastAsiaTheme="minorEastAsia"/>
         </w:rPr>
-        <w:t xml:space="preserve"> was tuned and various good results were achieved. </w:t>
+        <w:t xml:space="preserve"> was tuned and various good results were a</w:t>
+      </w:r>
+      <w:proofErr w:type="spellStart"/>
+      <w:r>
+        <w:rPr>
+          <w:rFonts w:eastAsiaTheme="minorEastAsia"/>
+        </w:rPr>
+        <w:t>chieved</w:t>
+      </w:r>
+      <w:proofErr w:type="spellEnd"/>
+      <w:r>
+        <w:rPr>
+          <w:rFonts w:eastAsiaTheme="minorEastAsia"/>
+        </w:rPr>
+        <w:t xml:space="preserve">. </w:t>
       </w:r>
       <w:r>
         <w:rPr>
@@ -7658,7 +7860,21 @@
         <w:rPr>
           <w:rFonts w:eastAsiaTheme="minorEastAsia"/>
         </w:rPr>
-        <w:t>(leading to what is referred to in the table as ’Orig’ results).</w:t>
+        <w:t>(leading to what is referred to in the table as ’</w:t>
+      </w:r>
+      <w:proofErr w:type="spellStart"/>
+      <w:r>
+        <w:rPr>
+          <w:rFonts w:eastAsiaTheme="minorEastAsia"/>
+        </w:rPr>
+        <w:t>Orig</w:t>
+      </w:r>
+      <w:proofErr w:type="spellEnd"/>
+      <w:r>
+        <w:rPr>
+          <w:rFonts w:eastAsiaTheme="minorEastAsia"/>
+        </w:rPr>
+        <w:t>’ results).</w:t>
       </w:r>
     </w:p>
     <w:p>
@@ -7743,7 +7959,23 @@
           <w:i/>
           <w:iCs/>
         </w:rPr>
-        <w:t>] and its ”sharing the disagreement” outcome (Algorithm 1). The best results per each image and noise level are highlighted.</w:t>
+        <w:t xml:space="preserve">] and </w:t>
+      </w:r>
+      <w:proofErr w:type="gramStart"/>
+      <w:r>
+        <w:rPr>
+          <w:i/>
+          <w:iCs/>
+        </w:rPr>
+        <w:t>its ”sharing</w:t>
+      </w:r>
+      <w:proofErr w:type="gramEnd"/>
+      <w:r>
+        <w:rPr>
+          <w:i/>
+          <w:iCs/>
+        </w:rPr>
+        <w:t xml:space="preserve"> the disagreement” outcome (Algorithm 1). The best results per each image and noise level are highlighted.</w:t>
       </w:r>
     </w:p>
     <w:p>
@@ -7931,16 +8163,8 @@
         <w:rPr>
           <w:rFonts w:eastAsiaTheme="minorEastAsia"/>
         </w:rPr>
-        <w:t>and are consistent with PSNR increase</w:t>
-      </w:r>
-      <w:r>
-        <w:rPr>
-          <w:rFonts w:eastAsiaTheme="minorEastAsia"/>
-        </w:rPr>
-        <w:t>. We’ll use the same approach of comparison for evaluation of proposed addition of parametrization to “sharing the disagreement” algorithm described above.</w:t>
-      </w:r>
-      <w:bookmarkStart w:id="0" w:name="_GoBack"/>
-      <w:bookmarkEnd w:id="0"/>
+        <w:t>and are consistent with PSNR increase. We’ll use the same approach of comparison for evaluation of proposed addition of parametrization to “sharing the disagreement” algorithm described above.</w:t>
+      </w:r>
     </w:p>
     <w:p>
       <w:pPr>
@@ -7974,7 +8198,15 @@
         <w:t xml:space="preserve"> </w:t>
       </w:r>
       <w:r>
-        <w:t>Y. Romano and M. Elad, Patch-Disagreement and a Way to Improve K-SVD Denoising, ICASSP, Brisbane, Australia, April 19-24, 2015.</w:t>
+        <w:t xml:space="preserve">Y. Romano and M. </w:t>
+      </w:r>
+      <w:proofErr w:type="spellStart"/>
+      <w:r>
+        <w:t>Elad</w:t>
+      </w:r>
+      <w:proofErr w:type="spellEnd"/>
+      <w:r>
+        <w:t>, Patch-Disagreement and a Way to Improve K-SVD Denoising, ICASSP, Brisbane, Australia, April 19-24, 2015.</w:t>
       </w:r>
     </w:p>
     <w:p>
@@ -7982,7 +8214,23 @@
         <w:t xml:space="preserve">[2] </w:t>
       </w:r>
       <w:r>
-        <w:t>Le Hou, Dimitris Samaras, Tahsin M. Kurc, Yi Gao, James E. Davis, Joel H. Saltz; The IEEE Conference on Computer Vision and Pattern Recognition (CVPR), 2016, pp. 2424-2433</w:t>
+        <w:t xml:space="preserve">Le Hou, Dimitris Samaras, Tahsin M. </w:t>
+      </w:r>
+      <w:proofErr w:type="spellStart"/>
+      <w:r>
+        <w:t>Kurc</w:t>
+      </w:r>
+      <w:proofErr w:type="spellEnd"/>
+      <w:r>
+        <w:t xml:space="preserve">, Yi Gao, James E. Davis, Joel H. </w:t>
+      </w:r>
+      <w:proofErr w:type="spellStart"/>
+      <w:r>
+        <w:t>Saltz</w:t>
+      </w:r>
+      <w:proofErr w:type="spellEnd"/>
+      <w:r>
+        <w:t>; The IEEE Conference on Computer Vision and Pattern Recognition (CVPR), 2016, pp. 2424-2433</w:t>
       </w:r>
     </w:p>
     <w:p>
@@ -7998,7 +8246,44 @@
         <w:t>[4] Patch-Based Image Inpainting with Generative Adversarial Networks</w:t>
       </w:r>
       <w:r>
-        <w:t>, Ugur Demir, Gözde B. Ünal , ArXiv 2018</w:t>
+        <w:t xml:space="preserve">, </w:t>
+      </w:r>
+      <w:proofErr w:type="spellStart"/>
+      <w:r>
+        <w:t>Ugur</w:t>
+      </w:r>
+      <w:proofErr w:type="spellEnd"/>
+      <w:r>
+        <w:t xml:space="preserve"> Demir, </w:t>
+      </w:r>
+      <w:proofErr w:type="spellStart"/>
+      <w:r>
+        <w:t>Gözde</w:t>
+      </w:r>
+      <w:proofErr w:type="spellEnd"/>
+      <w:r>
+        <w:t xml:space="preserve"> B. </w:t>
+      </w:r>
+      <w:proofErr w:type="spellStart"/>
+      <w:proofErr w:type="gramStart"/>
+      <w:r>
+        <w:t>Ünal</w:t>
+      </w:r>
+      <w:proofErr w:type="spellEnd"/>
+      <w:r>
+        <w:t xml:space="preserve"> ,</w:t>
+      </w:r>
+      <w:proofErr w:type="gramEnd"/>
+      <w:r>
+        <w:t xml:space="preserve"> </w:t>
+      </w:r>
+      <w:proofErr w:type="spellStart"/>
+      <w:r>
+        <w:t>ArXiv</w:t>
+      </w:r>
+      <w:proofErr w:type="spellEnd"/>
+      <w:r>
+        <w:t xml:space="preserve"> 2018</w:t>
       </w:r>
     </w:p>
     <w:p>
@@ -8006,34 +8291,86 @@
         <w:t xml:space="preserve">[5] </w:t>
       </w:r>
       <w:r>
-        <w:t>M. Aharon, M. Elad, and A.M. Bruckstein, The K-SVD Algorithm, Proceedings of SPARSE05, Rennes, France, November 2005.</w:t>
+        <w:t xml:space="preserve">M. </w:t>
+      </w:r>
+      <w:proofErr w:type="spellStart"/>
+      <w:r>
+        <w:t>Aharon</w:t>
+      </w:r>
+      <w:proofErr w:type="spellEnd"/>
+      <w:r>
+        <w:t xml:space="preserve">, M. </w:t>
+      </w:r>
+      <w:proofErr w:type="spellStart"/>
+      <w:r>
+        <w:t>Elad</w:t>
+      </w:r>
+      <w:proofErr w:type="spellEnd"/>
+      <w:r>
+        <w:t xml:space="preserve">, and A.M. </w:t>
+      </w:r>
+      <w:proofErr w:type="spellStart"/>
+      <w:r>
+        <w:t>Bruckstein</w:t>
+      </w:r>
+      <w:proofErr w:type="spellEnd"/>
+      <w:r>
+        <w:t>, The K-SVD Algorithm, Proceedings of SPARSE05, Rennes, France, November 2005.</w:t>
       </w:r>
     </w:p>
     <w:p>
       <w:r>
-        <w:t>[6] Y. Romano and M. Elad, “Improving K-SVD denoising by post-processing its method-noise,” in IEEE Int. Conf. on Image Proc., Sept 2013, pp. 435–439.</w:t>
+        <w:t xml:space="preserve">[6] Y. Romano and M. </w:t>
+      </w:r>
+      <w:proofErr w:type="spellStart"/>
+      <w:r>
+        <w:t>Elad</w:t>
+      </w:r>
+      <w:proofErr w:type="spellEnd"/>
+      <w:r>
+        <w:t>, “Improving K-SVD denoising by post-processing its method-noise,” in IEEE Int. Conf. on Image Proc., Sept 2013, pp. 435–439.</w:t>
       </w:r>
     </w:p>
     <w:p>
       <w:r>
-        <w:t>[</w:t>
-      </w:r>
-      <w:r>
-        <w:t>7</w:t>
-      </w:r>
-      <w:r>
-        <w:t xml:space="preserve">] J. Sulam and M. Elad, “Expected patch log likelihood with a sparse prior,” in submitted to EnergyMinimization-Methods workshop, Hong-Kong, January 13-16 2015. </w:t>
+        <w:t xml:space="preserve">[7] J. </w:t>
+      </w:r>
+      <w:proofErr w:type="spellStart"/>
+      <w:r>
+        <w:t>Sulam</w:t>
+      </w:r>
+      <w:proofErr w:type="spellEnd"/>
+      <w:r>
+        <w:t xml:space="preserve"> and M. </w:t>
+      </w:r>
+      <w:proofErr w:type="spellStart"/>
+      <w:r>
+        <w:t>Elad</w:t>
+      </w:r>
+      <w:proofErr w:type="spellEnd"/>
+      <w:r>
+        <w:t xml:space="preserve">, “Expected patch log likelihood with a sparse prior,” in submitted to </w:t>
+      </w:r>
+      <w:proofErr w:type="spellStart"/>
+      <w:r>
+        <w:t>EnergyMinimization</w:t>
+      </w:r>
+      <w:proofErr w:type="spellEnd"/>
+      <w:r>
+        <w:t xml:space="preserve">-Methods workshop, Hong-Kong, January </w:t>
+      </w:r>
+      <w:proofErr w:type="gramStart"/>
+      <w:r>
+        <w:t>13-16</w:t>
+      </w:r>
+      <w:proofErr w:type="gramEnd"/>
+      <w:r>
+        <w:t xml:space="preserve"> 2015. </w:t>
       </w:r>
     </w:p>
     <w:p>
       <w:r>
-        <w:t>[</w:t>
-      </w:r>
-      <w:r>
-        <w:t>8</w:t>
-      </w:r>
-      <w:r>
-        <w:t>] D. Zoran and Y. Weiss, “From learning models of natural image patches to whole image restoration,” in IEEE Int. Conf. on Computer Vision, 2011, pp. 479–486.</w:t>
+        <w:t>[8] D. Zoran and Y. Weiss, “From learning models of natural image patches to whole image restoration,” in IEEE Int. Conf. on Computer Vision, 2011, pp. 479–486.</w:t>
       </w:r>
     </w:p>
     <w:p/>
@@ -9140,18 +9477,18 @@
     <w:lsdException w:name="Smart Link" w:semiHidden="1" w:unhideWhenUsed="1"/>
     <w:lsdException w:name="Smart Link Error" w:semiHidden="1" w:unhideWhenUsed="1"/>
   </w:latentStyles>
-  <w:style w:type="paragraph" w:default="1" w:styleId="Normal">
+  <w:style w:type="paragraph" w:default="1" w:styleId="a">
     <w:name w:val="Normal"/>
     <w:qFormat/>
     <w:rsid w:val="004963CB"/>
   </w:style>
-  <w:style w:type="character" w:default="1" w:styleId="DefaultParagraphFont">
+  <w:style w:type="character" w:default="1" w:styleId="a0">
     <w:name w:val="Default Paragraph Font"/>
     <w:uiPriority w:val="1"/>
     <w:semiHidden/>
     <w:unhideWhenUsed/>
   </w:style>
-  <w:style w:type="table" w:default="1" w:styleId="TableNormal">
+  <w:style w:type="table" w:default="1" w:styleId="a1">
     <w:name w:val="Normal Table"/>
     <w:uiPriority w:val="99"/>
     <w:semiHidden/>
@@ -9166,17 +9503,17 @@
       </w:tblCellMar>
     </w:tblPr>
   </w:style>
-  <w:style w:type="numbering" w:default="1" w:styleId="NoList">
+  <w:style w:type="numbering" w:default="1" w:styleId="a2">
     <w:name w:val="No List"/>
     <w:uiPriority w:val="99"/>
     <w:semiHidden/>
     <w:unhideWhenUsed/>
   </w:style>
-  <w:style w:type="paragraph" w:styleId="Title">
+  <w:style w:type="paragraph" w:styleId="a3">
     <w:name w:val="Title"/>
-    <w:basedOn w:val="Normal"/>
-    <w:next w:val="Normal"/>
-    <w:link w:val="TitleChar"/>
+    <w:basedOn w:val="a"/>
+    <w:next w:val="a"/>
+    <w:link w:val="a4"/>
     <w:uiPriority w:val="10"/>
     <w:qFormat/>
     <w:rsid w:val="004963CB"/>
@@ -9192,10 +9529,10 @@
       <w:szCs w:val="56"/>
     </w:rPr>
   </w:style>
-  <w:style w:type="character" w:customStyle="1" w:styleId="TitleChar">
-    <w:name w:val="Title Char"/>
-    <w:basedOn w:val="DefaultParagraphFont"/>
-    <w:link w:val="Title"/>
+  <w:style w:type="character" w:customStyle="1" w:styleId="a4">
+    <w:name w:val="כותרת טקסט תו"/>
+    <w:basedOn w:val="a0"/>
+    <w:link w:val="a3"/>
     <w:uiPriority w:val="10"/>
     <w:rsid w:val="004963CB"/>
     <w:rPr>
@@ -9206,9 +9543,9 @@
       <w:szCs w:val="56"/>
     </w:rPr>
   </w:style>
-  <w:style w:type="character" w:styleId="SubtleEmphasis">
+  <w:style w:type="character" w:styleId="a5">
     <w:name w:val="Subtle Emphasis"/>
-    <w:basedOn w:val="DefaultParagraphFont"/>
+    <w:basedOn w:val="a0"/>
     <w:uiPriority w:val="19"/>
     <w:qFormat/>
     <w:rsid w:val="004963CB"/>
@@ -9220,7 +9557,7 @@
   </w:style>
   <w:style w:type="character" w:styleId="Hyperlink">
     <w:name w:val="Hyperlink"/>
-    <w:basedOn w:val="DefaultParagraphFont"/>
+    <w:basedOn w:val="a0"/>
     <w:uiPriority w:val="99"/>
     <w:unhideWhenUsed/>
     <w:rsid w:val="004963CB"/>
@@ -9229,9 +9566,9 @@
       <w:u w:val="single"/>
     </w:rPr>
   </w:style>
-  <w:style w:type="character" w:styleId="IntenseEmphasis">
+  <w:style w:type="character" w:styleId="a6">
     <w:name w:val="Intense Emphasis"/>
-    <w:basedOn w:val="DefaultParagraphFont"/>
+    <w:basedOn w:val="a0"/>
     <w:uiPriority w:val="21"/>
     <w:qFormat/>
     <w:rsid w:val="004963CB"/>
@@ -9241,11 +9578,11 @@
       <w:color w:val="4472C4" w:themeColor="accent1"/>
     </w:rPr>
   </w:style>
-  <w:style w:type="paragraph" w:styleId="Subtitle">
+  <w:style w:type="paragraph" w:styleId="a7">
     <w:name w:val="Subtitle"/>
-    <w:basedOn w:val="Normal"/>
-    <w:next w:val="Normal"/>
-    <w:link w:val="SubtitleChar"/>
+    <w:basedOn w:val="a"/>
+    <w:next w:val="a"/>
+    <w:link w:val="a8"/>
     <w:uiPriority w:val="11"/>
     <w:qFormat/>
     <w:rsid w:val="004963CB"/>
@@ -9260,10 +9597,10 @@
       <w:spacing w:val="15"/>
     </w:rPr>
   </w:style>
-  <w:style w:type="character" w:customStyle="1" w:styleId="SubtitleChar">
-    <w:name w:val="Subtitle Char"/>
-    <w:basedOn w:val="DefaultParagraphFont"/>
-    <w:link w:val="Subtitle"/>
+  <w:style w:type="character" w:customStyle="1" w:styleId="a8">
+    <w:name w:val="כותרת משנה תו"/>
+    <w:basedOn w:val="a0"/>
+    <w:link w:val="a7"/>
     <w:uiPriority w:val="11"/>
     <w:rsid w:val="004963CB"/>
     <w:rPr>
@@ -9272,9 +9609,9 @@
       <w:spacing w:val="15"/>
     </w:rPr>
   </w:style>
-  <w:style w:type="paragraph" w:styleId="ListParagraph">
+  <w:style w:type="paragraph" w:styleId="a9">
     <w:name w:val="List Paragraph"/>
-    <w:basedOn w:val="Normal"/>
+    <w:basedOn w:val="a"/>
     <w:uiPriority w:val="34"/>
     <w:qFormat/>
     <w:rsid w:val="00AF479F"/>
@@ -9283,9 +9620,9 @@
       <w:contextualSpacing/>
     </w:pPr>
   </w:style>
-  <w:style w:type="character" w:styleId="PlaceholderText">
+  <w:style w:type="character" w:styleId="aa">
     <w:name w:val="Placeholder Text"/>
-    <w:basedOn w:val="DefaultParagraphFont"/>
+    <w:basedOn w:val="a0"/>
     <w:uiPriority w:val="99"/>
     <w:semiHidden/>
     <w:rsid w:val="00C0615E"/>
@@ -9596,7 +9933,7 @@
 </file>
 
 <file path=customXml/itemProps1.xml><?xml version="1.0" encoding="utf-8"?>
-<ds:datastoreItem xmlns:ds="http://schemas.openxmlformats.org/officeDocument/2006/customXml" ds:itemID="{79CCB67A-5C60-4BFE-8255-7C375B04D514}">
+<ds:datastoreItem xmlns:ds="http://schemas.openxmlformats.org/officeDocument/2006/customXml" ds:itemID="{8EAA0F2C-00CA-485F-ABF3-A4962C07CFED}">
   <ds:schemaRefs>
     <ds:schemaRef ds:uri="http://schemas.openxmlformats.org/officeDocument/2006/bibliography"/>
   </ds:schemaRefs>

</xml_diff>

<commit_message>
presentation until additional work (not included) + word (summerize) small repairs
</commit_message>
<xml_diff>
--- a/PARAMETRIZATION TO PATCH-DISAGREEMENT IN ORDER TO IMPROVE K-SVD DENOISING.docx
+++ b/PARAMETRIZATION TO PATCH-DISAGREEMENT IN ORDER TO IMPROVE K-SVD DENOISING.docx
@@ -1282,7 +1282,6 @@
         <w:t xml:space="preserve"> - solution of:</w:t>
       </w:r>
     </w:p>
-    <w:bookmarkStart w:id="0" w:name="_GoBack"/>
     <w:p>
       <w:pPr>
         <w:rPr>
@@ -1613,7 +1612,6 @@
         </m:oMath>
       </m:oMathPara>
     </w:p>
-    <w:bookmarkEnd w:id="0"/>
     <w:p>
       <w:pPr>
         <w:rPr>
@@ -2832,7 +2830,19 @@
         <w:rPr>
           <w:rFonts w:eastAsiaTheme="minorEastAsia"/>
         </w:rPr>
-        <w:t xml:space="preserve"> This is the K-SVD, and it approximates the solution of a following problem:</w:t>
+        <w:t xml:space="preserve"> This is the K-SVD, and it approximates the solution of </w:t>
+      </w:r>
+      <w:r>
+        <w:rPr>
+          <w:rFonts w:eastAsiaTheme="minorEastAsia"/>
+        </w:rPr>
+        <w:t>the</w:t>
+      </w:r>
+      <w:r>
+        <w:rPr>
+          <w:rFonts w:eastAsiaTheme="minorEastAsia"/>
+        </w:rPr>
+        <w:t xml:space="preserve"> following problem:</w:t>
       </w:r>
     </w:p>
     <w:p>
@@ -3733,13 +3743,17 @@
     </w:p>
     <w:p>
       <w:r>
-        <w:t xml:space="preserve">According to K-SVD algorithm, each patch is </w:t>
-      </w:r>
-      <w:proofErr w:type="gramStart"/>
-      <w:r>
-        <w:t>threaten</w:t>
-      </w:r>
-      <w:proofErr w:type="gramEnd"/>
+        <w:t>According to K-SVD algorithm, each patch is treat</w:t>
+      </w:r>
+      <w:r>
+        <w:t>m</w:t>
+      </w:r>
+      <w:r>
+        <w:t>en</w:t>
+      </w:r>
+      <w:r>
+        <w:t>t</w:t>
+      </w:r>
       <w:r>
         <w:t xml:space="preserve"> independently, and that’s why we have a place for improvement – we lost the estimations on the overlaps, disregarding the patch positions. The proposed algorithm aims to narrow this local-global gap by encouraging the overlapping patches to influence each other. More specifically, </w:t>
       </w:r>
@@ -5114,7 +5128,19 @@
         <w:rPr>
           <w:rFonts w:eastAsiaTheme="minorEastAsia"/>
         </w:rPr>
-        <w:t>: Until maximal restoration quality is obtained, else go to 1).</w:t>
+        <w:t>: Until maximal restoration quality is obtained</w:t>
+      </w:r>
+      <w:r>
+        <w:rPr>
+          <w:rFonts w:eastAsiaTheme="minorEastAsia"/>
+        </w:rPr>
+        <w:t xml:space="preserve"> (</w:t>
+      </w:r>
+      <w:r>
+        <w:rPr>
+          <w:rFonts w:eastAsiaTheme="minorEastAsia"/>
+        </w:rPr>
+        <w:t>else go to 1).</w:t>
       </w:r>
     </w:p>
     <w:p>
@@ -7356,7 +7382,13 @@
         <w:t xml:space="preserve"> [6], trying to improve the denoising result </w:t>
       </w:r>
       <w:r>
-        <w:t>by post-processing its method-noise. The EPLL [7, 8] approach also reduces the local-global gap but in a different way that “sharing the disagreement” approach does. The uniqueness if this approach is the fact that it harnesses intermediate patch-denoising results, which are inner to K-SVD.</w:t>
+        <w:t>by post-processing its method-noise. The EPLL [7, 8] approach also reduces the local-global gap but in a different way that “sharing the disagreement” approach does. The uniqueness i</w:t>
+      </w:r>
+      <w:r>
+        <w:t>n</w:t>
+      </w:r>
+      <w:r>
+        <w:t xml:space="preserve"> this approach is the fact that it harnesses intermediate patch-denoising results, which are inner to K-SVD.</w:t>
       </w:r>
     </w:p>
     <w:p>
@@ -8112,6 +8144,7 @@
           <w:rFonts w:eastAsiaTheme="minorEastAsia"/>
         </w:rPr>
       </w:pPr>
+      <w:bookmarkStart w:id="0" w:name="_GoBack"/>
       <w:r>
         <w:rPr>
           <w:noProof/>
@@ -8152,6 +8185,7 @@
           </wp:inline>
         </w:drawing>
       </w:r>
+      <w:bookmarkEnd w:id="0"/>
     </w:p>
     <w:p>
       <w:pPr>
@@ -9933,7 +9967,7 @@
 </file>
 
 <file path=customXml/itemProps1.xml><?xml version="1.0" encoding="utf-8"?>
-<ds:datastoreItem xmlns:ds="http://schemas.openxmlformats.org/officeDocument/2006/customXml" ds:itemID="{8EAA0F2C-00CA-485F-ABF3-A4962C07CFED}">
+<ds:datastoreItem xmlns:ds="http://schemas.openxmlformats.org/officeDocument/2006/customXml" ds:itemID="{D52A0955-C8F8-488C-9089-596DA3D5D2C6}">
   <ds:schemaRefs>
     <ds:schemaRef ds:uri="http://schemas.openxmlformats.org/officeDocument/2006/bibliography"/>
   </ds:schemaRefs>

</xml_diff>